<commit_message>
Update for final report
</commit_message>
<xml_diff>
--- a/project_proposal/STAT432 Project Proposal.docx
+++ b/project_proposal/STAT432 Project Proposal.docx
@@ -769,15 +769,7 @@
         <w:rPr>
           <w:rFonts w:ascii="Times New Roman" w:hAnsi="Times New Roman" w:cs="Times New Roman"/>
         </w:rPr>
-        <w:t>skill_fk_</w:t>
-      </w:r>
-      <w:bookmarkStart w:id="0" w:name="_GoBack"/>
-      <w:bookmarkEnd w:id="0"/>
-      <w:r>
-        <w:rPr>
-          <w:rFonts w:ascii="Times New Roman" w:hAnsi="Times New Roman" w:cs="Times New Roman"/>
-        </w:rPr>
-        <w:t>accuracy</w:t>
+        <w:t>skill_fk_accuracy</w:t>
       </w:r>
       <w:proofErr w:type="spellEnd"/>
       <w:r>
@@ -1399,7 +1391,7 @@
       <w:pPr>
         <w:jc w:val="left"/>
         <w:rPr>
-          <w:rFonts w:ascii="Times New Roman" w:hAnsi="Times New Roman" w:cs="Times New Roman" w:hint="eastAsia"/>
+          <w:rFonts w:ascii="Times New Roman" w:hAnsi="Times New Roman" w:cs="Times New Roman"/>
         </w:rPr>
       </w:pPr>
       <w:r>
@@ -1604,9 +1596,10 @@
         <w:tblLook w:val="04A0" w:firstRow="1" w:lastRow="0" w:firstColumn="1" w:lastColumn="0" w:noHBand="0" w:noVBand="1"/>
       </w:tblPr>
       <w:tblGrid>
-        <w:gridCol w:w="1560"/>
-        <w:gridCol w:w="1984"/>
-        <w:gridCol w:w="4762"/>
+        <w:gridCol w:w="1298"/>
+        <w:gridCol w:w="1647"/>
+        <w:gridCol w:w="3990"/>
+        <w:gridCol w:w="1371"/>
       </w:tblGrid>
       <w:tr>
         <w:trPr>
@@ -1615,7 +1608,7 @@
         <w:tc>
           <w:tcPr>
             <w:cnfStyle w:val="001000000000" w:firstRow="0" w:lastRow="0" w:firstColumn="1" w:lastColumn="0" w:oddVBand="0" w:evenVBand="0" w:oddHBand="0" w:evenHBand="0" w:firstRowFirstColumn="0" w:firstRowLastColumn="0" w:lastRowFirstColumn="0" w:lastRowLastColumn="0"/>
-            <w:tcW w:w="1560" w:type="dxa"/>
+            <w:tcW w:w="1299" w:type="dxa"/>
           </w:tcPr>
           <w:p>
             <w:pPr>
@@ -1640,7 +1633,7 @@
         </w:tc>
         <w:tc>
           <w:tcPr>
-            <w:tcW w:w="1984" w:type="dxa"/>
+            <w:tcW w:w="1648" w:type="dxa"/>
           </w:tcPr>
           <w:p>
             <w:pPr>
@@ -1666,7 +1659,7 @@
         </w:tc>
         <w:tc>
           <w:tcPr>
-            <w:tcW w:w="4762" w:type="dxa"/>
+            <w:tcW w:w="3999" w:type="dxa"/>
           </w:tcPr>
           <w:p>
             <w:pPr>
@@ -1684,6 +1677,32 @@
             </w:r>
           </w:p>
         </w:tc>
+        <w:tc>
+          <w:tcPr>
+            <w:tcW w:w="1360" w:type="dxa"/>
+          </w:tcPr>
+          <w:p>
+            <w:pPr>
+              <w:jc w:val="left"/>
+              <w:cnfStyle w:val="100000000000" w:firstRow="1" w:lastRow="0" w:firstColumn="0" w:lastColumn="0" w:oddVBand="0" w:evenVBand="0" w:oddHBand="0" w:evenHBand="0" w:firstRowFirstColumn="0" w:firstRowLastColumn="0" w:lastRowFirstColumn="0" w:lastRowLastColumn="0"/>
+              <w:rPr>
+                <w:rFonts w:ascii="Times New Roman" w:hAnsi="Times New Roman" w:cs="Times New Roman"/>
+              </w:rPr>
+            </w:pPr>
+            <w:r>
+              <w:rPr>
+                <w:rFonts w:ascii="Times New Roman" w:hAnsi="Times New Roman" w:cs="Times New Roman" w:hint="eastAsia"/>
+              </w:rPr>
+              <w:t>Type</w:t>
+            </w:r>
+            <w:r>
+              <w:rPr>
+                <w:rFonts w:ascii="Times New Roman" w:hAnsi="Times New Roman" w:cs="Times New Roman"/>
+              </w:rPr>
+              <w:t xml:space="preserve"> of Learning</w:t>
+            </w:r>
+          </w:p>
+        </w:tc>
       </w:tr>
       <w:tr>
         <w:trPr>
@@ -1692,7 +1711,7 @@
         <w:tc>
           <w:tcPr>
             <w:cnfStyle w:val="001000000000" w:firstRow="0" w:lastRow="0" w:firstColumn="1" w:lastColumn="0" w:oddVBand="0" w:evenVBand="0" w:oddHBand="0" w:evenHBand="0" w:firstRowFirstColumn="0" w:firstRowLastColumn="0" w:lastRowFirstColumn="0" w:lastRowLastColumn="0"/>
-            <w:tcW w:w="1560" w:type="dxa"/>
+            <w:tcW w:w="1299" w:type="dxa"/>
           </w:tcPr>
           <w:p>
             <w:pPr>
@@ -1713,7 +1732,7 @@
         </w:tc>
         <w:tc>
           <w:tcPr>
-            <w:tcW w:w="1984" w:type="dxa"/>
+            <w:tcW w:w="1648" w:type="dxa"/>
           </w:tcPr>
           <w:p>
             <w:pPr>
@@ -1748,7 +1767,7 @@
         </w:tc>
         <w:tc>
           <w:tcPr>
-            <w:tcW w:w="4762" w:type="dxa"/>
+            <w:tcW w:w="3999" w:type="dxa"/>
           </w:tcPr>
           <w:p>
             <w:pPr>
@@ -1766,12 +1785,38 @@
             </w:r>
           </w:p>
         </w:tc>
+        <w:tc>
+          <w:tcPr>
+            <w:tcW w:w="1360" w:type="dxa"/>
+          </w:tcPr>
+          <w:p>
+            <w:pPr>
+              <w:jc w:val="left"/>
+              <w:cnfStyle w:val="000000100000" w:firstRow="0" w:lastRow="0" w:firstColumn="0" w:lastColumn="0" w:oddVBand="0" w:evenVBand="0" w:oddHBand="1" w:evenHBand="0" w:firstRowFirstColumn="0" w:firstRowLastColumn="0" w:lastRowFirstColumn="0" w:lastRowLastColumn="0"/>
+              <w:rPr>
+                <w:rFonts w:ascii="Times New Roman" w:hAnsi="Times New Roman" w:cs="Times New Roman"/>
+              </w:rPr>
+            </w:pPr>
+            <w:r>
+              <w:rPr>
+                <w:rFonts w:ascii="Times New Roman" w:hAnsi="Times New Roman" w:cs="Times New Roman" w:hint="eastAsia"/>
+              </w:rPr>
+              <w:t>R</w:t>
+            </w:r>
+            <w:r>
+              <w:rPr>
+                <w:rFonts w:ascii="Times New Roman" w:hAnsi="Times New Roman" w:cs="Times New Roman"/>
+              </w:rPr>
+              <w:t>egression</w:t>
+            </w:r>
+          </w:p>
+        </w:tc>
       </w:tr>
       <w:tr>
         <w:tc>
           <w:tcPr>
             <w:cnfStyle w:val="001000000000" w:firstRow="0" w:lastRow="0" w:firstColumn="1" w:lastColumn="0" w:oddVBand="0" w:evenVBand="0" w:oddHBand="0" w:evenHBand="0" w:firstRowFirstColumn="0" w:firstRowLastColumn="0" w:lastRowFirstColumn="0" w:lastRowLastColumn="0"/>
-            <w:tcW w:w="1560" w:type="dxa"/>
+            <w:tcW w:w="1299" w:type="dxa"/>
           </w:tcPr>
           <w:p>
             <w:pPr>
@@ -1792,7 +1837,7 @@
         </w:tc>
         <w:tc>
           <w:tcPr>
-            <w:tcW w:w="1984" w:type="dxa"/>
+            <w:tcW w:w="1648" w:type="dxa"/>
           </w:tcPr>
           <w:p>
             <w:pPr>
@@ -1812,7 +1857,7 @@
         </w:tc>
         <w:tc>
           <w:tcPr>
-            <w:tcW w:w="4762" w:type="dxa"/>
+            <w:tcW w:w="3999" w:type="dxa"/>
           </w:tcPr>
           <w:p>
             <w:pPr>
@@ -1830,6 +1875,32 @@
             </w:r>
           </w:p>
         </w:tc>
+        <w:tc>
+          <w:tcPr>
+            <w:tcW w:w="1360" w:type="dxa"/>
+          </w:tcPr>
+          <w:p>
+            <w:pPr>
+              <w:jc w:val="left"/>
+              <w:cnfStyle w:val="000000000000" w:firstRow="0" w:lastRow="0" w:firstColumn="0" w:lastColumn="0" w:oddVBand="0" w:evenVBand="0" w:oddHBand="0" w:evenHBand="0" w:firstRowFirstColumn="0" w:firstRowLastColumn="0" w:lastRowFirstColumn="0" w:lastRowLastColumn="0"/>
+              <w:rPr>
+                <w:rFonts w:ascii="Times New Roman" w:hAnsi="Times New Roman" w:cs="Times New Roman"/>
+              </w:rPr>
+            </w:pPr>
+            <w:r>
+              <w:rPr>
+                <w:rFonts w:ascii="Times New Roman" w:hAnsi="Times New Roman" w:cs="Times New Roman" w:hint="eastAsia"/>
+              </w:rPr>
+              <w:t>R</w:t>
+            </w:r>
+            <w:r>
+              <w:rPr>
+                <w:rFonts w:ascii="Times New Roman" w:hAnsi="Times New Roman" w:cs="Times New Roman"/>
+              </w:rPr>
+              <w:t>egression</w:t>
+            </w:r>
+          </w:p>
+        </w:tc>
       </w:tr>
       <w:tr>
         <w:trPr>
@@ -1838,7 +1909,7 @@
         <w:tc>
           <w:tcPr>
             <w:cnfStyle w:val="001000000000" w:firstRow="0" w:lastRow="0" w:firstColumn="1" w:lastColumn="0" w:oddVBand="0" w:evenVBand="0" w:oddHBand="0" w:evenHBand="0" w:firstRowFirstColumn="0" w:firstRowLastColumn="0" w:lastRowFirstColumn="0" w:lastRowLastColumn="0"/>
-            <w:tcW w:w="1560" w:type="dxa"/>
+            <w:tcW w:w="1299" w:type="dxa"/>
           </w:tcPr>
           <w:p>
             <w:pPr>
@@ -1859,7 +1930,7 @@
         </w:tc>
         <w:tc>
           <w:tcPr>
-            <w:tcW w:w="1984" w:type="dxa"/>
+            <w:tcW w:w="1648" w:type="dxa"/>
           </w:tcPr>
           <w:p>
             <w:pPr>
@@ -1879,7 +1950,7 @@
         </w:tc>
         <w:tc>
           <w:tcPr>
-            <w:tcW w:w="4762" w:type="dxa"/>
+            <w:tcW w:w="3999" w:type="dxa"/>
           </w:tcPr>
           <w:p>
             <w:pPr>
@@ -1897,12 +1968,38 @@
             </w:r>
           </w:p>
         </w:tc>
+        <w:tc>
+          <w:tcPr>
+            <w:tcW w:w="1360" w:type="dxa"/>
+          </w:tcPr>
+          <w:p>
+            <w:pPr>
+              <w:jc w:val="left"/>
+              <w:cnfStyle w:val="000000100000" w:firstRow="0" w:lastRow="0" w:firstColumn="0" w:lastColumn="0" w:oddVBand="0" w:evenVBand="0" w:oddHBand="1" w:evenHBand="0" w:firstRowFirstColumn="0" w:firstRowLastColumn="0" w:lastRowFirstColumn="0" w:lastRowLastColumn="0"/>
+              <w:rPr>
+                <w:rFonts w:ascii="Times New Roman" w:hAnsi="Times New Roman" w:cs="Times New Roman"/>
+              </w:rPr>
+            </w:pPr>
+            <w:r>
+              <w:rPr>
+                <w:rFonts w:ascii="Times New Roman" w:hAnsi="Times New Roman" w:cs="Times New Roman" w:hint="eastAsia"/>
+              </w:rPr>
+              <w:t>R</w:t>
+            </w:r>
+            <w:r>
+              <w:rPr>
+                <w:rFonts w:ascii="Times New Roman" w:hAnsi="Times New Roman" w:cs="Times New Roman"/>
+              </w:rPr>
+              <w:t>egression</w:t>
+            </w:r>
+          </w:p>
+        </w:tc>
       </w:tr>
       <w:tr>
         <w:tc>
           <w:tcPr>
             <w:cnfStyle w:val="001000000000" w:firstRow="0" w:lastRow="0" w:firstColumn="1" w:lastColumn="0" w:oddVBand="0" w:evenVBand="0" w:oddHBand="0" w:evenHBand="0" w:firstRowFirstColumn="0" w:firstRowLastColumn="0" w:lastRowFirstColumn="0" w:lastRowLastColumn="0"/>
-            <w:tcW w:w="1560" w:type="dxa"/>
+            <w:tcW w:w="1299" w:type="dxa"/>
           </w:tcPr>
           <w:p>
             <w:pPr>
@@ -1923,7 +2020,7 @@
         </w:tc>
         <w:tc>
           <w:tcPr>
-            <w:tcW w:w="1984" w:type="dxa"/>
+            <w:tcW w:w="1648" w:type="dxa"/>
           </w:tcPr>
           <w:p>
             <w:pPr>
@@ -1943,7 +2040,7 @@
         </w:tc>
         <w:tc>
           <w:tcPr>
-            <w:tcW w:w="4762" w:type="dxa"/>
+            <w:tcW w:w="3999" w:type="dxa"/>
           </w:tcPr>
           <w:p>
             <w:pPr>
@@ -1963,22 +2060,32 @@
               <w:rPr>
                 <w:rFonts w:ascii="Times New Roman" w:hAnsi="Times New Roman" w:cs="Times New Roman"/>
               </w:rPr>
-              <w:t xml:space="preserve">xplore </w:t>
+              <w:t>xplore the difference between a player as a “back” or as a “Wing Back”.</w:t>
             </w:r>
+          </w:p>
+        </w:tc>
+        <w:tc>
+          <w:tcPr>
+            <w:tcW w:w="1360" w:type="dxa"/>
+          </w:tcPr>
+          <w:p>
+            <w:pPr>
+              <w:jc w:val="left"/>
+              <w:cnfStyle w:val="000000000000" w:firstRow="0" w:lastRow="0" w:firstColumn="0" w:lastColumn="0" w:oddVBand="0" w:evenVBand="0" w:oddHBand="0" w:evenHBand="0" w:firstRowFirstColumn="0" w:firstRowLastColumn="0" w:lastRowFirstColumn="0" w:lastRowLastColumn="0"/>
+              <w:rPr>
+                <w:rFonts w:ascii="Times New Roman" w:hAnsi="Times New Roman" w:cs="Times New Roman" w:hint="eastAsia"/>
+              </w:rPr>
+            </w:pPr>
             <w:r>
               <w:rPr>
                 <w:rFonts w:ascii="Times New Roman" w:hAnsi="Times New Roman" w:cs="Times New Roman"/>
               </w:rPr>
-              <w:t>the difference between a player as a “back” or as a “Wing Back”</w:t>
-            </w:r>
-            <w:r>
-              <w:rPr>
-                <w:rFonts w:ascii="Times New Roman" w:hAnsi="Times New Roman" w:cs="Times New Roman"/>
-              </w:rPr>
-              <w:t>.</w:t>
+              <w:t>Classification</w:t>
             </w:r>
           </w:p>
         </w:tc>
+        <w:bookmarkStart w:id="0" w:name="_GoBack"/>
+        <w:bookmarkEnd w:id="0"/>
       </w:tr>
       <w:tr>
         <w:trPr>
@@ -1987,7 +2094,7 @@
         <w:tc>
           <w:tcPr>
             <w:cnfStyle w:val="001000000000" w:firstRow="0" w:lastRow="0" w:firstColumn="1" w:lastColumn="0" w:oddVBand="0" w:evenVBand="0" w:oddHBand="0" w:evenHBand="0" w:firstRowFirstColumn="0" w:firstRowLastColumn="0" w:lastRowFirstColumn="0" w:lastRowLastColumn="0"/>
-            <w:tcW w:w="1560" w:type="dxa"/>
+            <w:tcW w:w="1299" w:type="dxa"/>
           </w:tcPr>
           <w:p>
             <w:pPr>
@@ -2008,7 +2115,7 @@
         </w:tc>
         <w:tc>
           <w:tcPr>
-            <w:tcW w:w="1984" w:type="dxa"/>
+            <w:tcW w:w="1648" w:type="dxa"/>
           </w:tcPr>
           <w:p>
             <w:pPr>
@@ -2028,7 +2135,7 @@
         </w:tc>
         <w:tc>
           <w:tcPr>
-            <w:tcW w:w="4762" w:type="dxa"/>
+            <w:tcW w:w="3999" w:type="dxa"/>
           </w:tcPr>
           <w:p>
             <w:pPr>
@@ -2044,6 +2151,20 @@
               </w:rPr>
               <w:t>…</w:t>
             </w:r>
+          </w:p>
+        </w:tc>
+        <w:tc>
+          <w:tcPr>
+            <w:tcW w:w="1360" w:type="dxa"/>
+          </w:tcPr>
+          <w:p>
+            <w:pPr>
+              <w:jc w:val="left"/>
+              <w:cnfStyle w:val="000000100000" w:firstRow="0" w:lastRow="0" w:firstColumn="0" w:lastColumn="0" w:oddVBand="0" w:evenVBand="0" w:oddHBand="1" w:evenHBand="0" w:firstRowFirstColumn="0" w:firstRowLastColumn="0" w:lastRowFirstColumn="0" w:lastRowLastColumn="0"/>
+              <w:rPr>
+                <w:rFonts w:ascii="Times New Roman" w:hAnsi="Times New Roman" w:cs="Times New Roman"/>
+              </w:rPr>
+            </w:pPr>
           </w:p>
         </w:tc>
       </w:tr>
@@ -6351,7 +6472,7 @@
 </file>
 
 <file path=customXml/itemProps1.xml><?xml version="1.0" encoding="utf-8"?>
-<ds:datastoreItem xmlns:ds="http://schemas.openxmlformats.org/officeDocument/2006/customXml" ds:itemID="{FFF0CD80-819D-44E6-8C44-406CF5D1D45B}">
+<ds:datastoreItem xmlns:ds="http://schemas.openxmlformats.org/officeDocument/2006/customXml" ds:itemID="{0C030AAA-F92F-4420-A021-ECDA84E02237}">
   <ds:schemaRefs>
     <ds:schemaRef ds:uri="http://schemas.openxmlformats.org/officeDocument/2006/bibliography"/>
   </ds:schemaRefs>

</xml_diff>